<commit_message>
feat(main) make lab 02
</commit_message>
<xml_diff>
--- a/labs/lab02/report/report.docx
+++ b/labs/lab02/report/report.docx
@@ -99,7 +99,13 @@
         <w:pStyle w:val="FirstParagraph"/>
       </w:pPr>
       <w:r>
-        <w:t xml:space="preserve">Научиться оформлять отчёты с помощью легковесного языка разметки Markdown.</w:t>
+        <w:t xml:space="preserve">Изучить идеологию и применение средств контроля версий.</w:t>
+      </w:r>
+      <w:r>
+        <w:br/>
+      </w:r>
+      <w:r>
+        <w:t xml:space="preserve">Освоить умения по работе с git.</w:t>
       </w:r>
       <w:r>
         <w:t xml:space="preserve"> </w:t>
@@ -132,19 +138,7 @@
         <w:pStyle w:val="FirstParagraph"/>
       </w:pPr>
       <w:r>
-        <w:t xml:space="preserve">Сделайте отчёт по предыдущей лабораторной работе в формате Markdown.</w:t>
-      </w:r>
-      <w:r>
-        <w:t xml:space="preserve"> </w:t>
-      </w:r>
-      <w:r>
-        <w:t xml:space="preserve">– В качестве отчёта просьба предоставить отчёты в 3 форматах: pdf, docx и md (в архиве,</w:t>
-      </w:r>
-      <w:r>
-        <w:t xml:space="preserve"> </w:t>
-      </w:r>
-      <w:r>
-        <w:t xml:space="preserve">поскольку он должен содержать скриншоты, Makefile и т.д.)</w:t>
+        <w:t xml:space="preserve">Научиться применять команды git, работать с github.</w:t>
       </w:r>
     </w:p>
     <w:bookmarkEnd w:id="21"/>
@@ -1380,7 +1374,13 @@
         <w:pStyle w:val="FirstParagraph"/>
       </w:pPr>
       <w:r>
-        <w:t xml:space="preserve">В ходе работы мы научились оформлять отчёты с помощью легковесного языка разметки Markdown.</w:t>
+        <w:t xml:space="preserve">В ходе работы мы изучили идеологию и применение средств контроля версий.</w:t>
+      </w:r>
+      <w:r>
+        <w:t xml:space="preserve"> </w:t>
+      </w:r>
+      <w:r>
+        <w:t xml:space="preserve">Освоили умения по работе с git.</w:t>
       </w:r>
     </w:p>
     <w:bookmarkEnd w:id="59"/>

</xml_diff>